<commit_message>
Ok Boys! The Report is done.
</commit_message>
<xml_diff>
--- a/1st iteration/cheapskates-firstreport.docx
+++ b/1st iteration/cheapskates-firstreport.docx
@@ -1798,7 +1798,135 @@
           <w:szCs w:val="24"/>
         </w:rPr>
         <w:lastRenderedPageBreak/>
-        <w:t>The Web UI is for the administrators only, which currently means the CheapSkates. It will give us the admins the read/write access to the database; a front-end for manipulating tables. There are fifteen Servlets, five for each entity in the data model; for create/edit/update/delete and list. A high level view of these classes is shown below.</w:t>
+        <w:t xml:space="preserve">The Web UI is for the administrators only, which currently means </w:t>
+      </w:r>
+      <w:r>
+        <w:rPr>
+          <w:rFonts w:ascii="Times New Roman" w:hAnsi="Times New Roman" w:cs="Times New Roman"/>
+          <w:sz w:val="24"/>
+          <w:szCs w:val="24"/>
+        </w:rPr>
+        <w:t>us</w:t>
+      </w:r>
+      <w:r>
+        <w:rPr>
+          <w:rFonts w:ascii="Times New Roman" w:hAnsi="Times New Roman" w:cs="Times New Roman"/>
+          <w:sz w:val="24"/>
+          <w:szCs w:val="24"/>
+        </w:rPr>
+        <w:t xml:space="preserve"> CheapSkates. It will give us</w:t>
+      </w:r>
+      <w:r>
+        <w:rPr>
+          <w:rFonts w:ascii="Times New Roman" w:hAnsi="Times New Roman" w:cs="Times New Roman"/>
+          <w:sz w:val="24"/>
+          <w:szCs w:val="24"/>
+        </w:rPr>
+        <w:t>,</w:t>
+      </w:r>
+      <w:r>
+        <w:rPr>
+          <w:rFonts w:ascii="Times New Roman" w:hAnsi="Times New Roman" w:cs="Times New Roman"/>
+          <w:sz w:val="24"/>
+          <w:szCs w:val="24"/>
+        </w:rPr>
+        <w:t xml:space="preserve"> the admins</w:t>
+      </w:r>
+      <w:r>
+        <w:rPr>
+          <w:rFonts w:ascii="Times New Roman" w:hAnsi="Times New Roman" w:cs="Times New Roman"/>
+          <w:sz w:val="24"/>
+          <w:szCs w:val="24"/>
+        </w:rPr>
+        <w:t>,</w:t>
+      </w:r>
+      <w:r>
+        <w:rPr>
+          <w:rFonts w:ascii="Times New Roman" w:hAnsi="Times New Roman" w:cs="Times New Roman"/>
+          <w:sz w:val="24"/>
+          <w:szCs w:val="24"/>
+        </w:rPr>
+        <w:t xml:space="preserve"> the </w:t>
+      </w:r>
+      <w:r>
+        <w:rPr>
+          <w:rFonts w:ascii="Times New Roman" w:hAnsi="Times New Roman" w:cs="Times New Roman"/>
+          <w:sz w:val="24"/>
+          <w:szCs w:val="24"/>
+        </w:rPr>
+        <w:t>web</w:t>
+      </w:r>
+      <w:r>
+        <w:rPr>
+          <w:rFonts w:ascii="Times New Roman" w:hAnsi="Times New Roman" w:cs="Times New Roman"/>
+          <w:sz w:val="24"/>
+          <w:szCs w:val="24"/>
+        </w:rPr>
+        <w:t xml:space="preserve"> access to the database; a front-end for manipulating tables. </w:t>
+      </w:r>
+      <w:r>
+        <w:rPr>
+          <w:rFonts w:ascii="Times New Roman" w:hAnsi="Times New Roman" w:cs="Times New Roman"/>
+          <w:sz w:val="24"/>
+          <w:szCs w:val="24"/>
+        </w:rPr>
+        <w:t>There are multiple</w:t>
+      </w:r>
+      <w:r>
+        <w:rPr>
+          <w:rFonts w:ascii="Times New Roman" w:hAnsi="Times New Roman" w:cs="Times New Roman"/>
+          <w:sz w:val="24"/>
+          <w:szCs w:val="24"/>
+        </w:rPr>
+        <w:t xml:space="preserve"> Servlets, </w:t>
+      </w:r>
+      <w:r>
+        <w:rPr>
+          <w:rFonts w:ascii="Times New Roman" w:hAnsi="Times New Roman" w:cs="Times New Roman"/>
+          <w:sz w:val="24"/>
+          <w:szCs w:val="24"/>
+        </w:rPr>
+        <w:t xml:space="preserve">first we login then, </w:t>
+      </w:r>
+      <w:r>
+        <w:rPr>
+          <w:rFonts w:ascii="Times New Roman" w:hAnsi="Times New Roman" w:cs="Times New Roman"/>
+          <w:sz w:val="24"/>
+          <w:szCs w:val="24"/>
+        </w:rPr>
+        <w:t>and then</w:t>
+      </w:r>
+      <w:r>
+        <w:rPr>
+          <w:rFonts w:ascii="Times New Roman" w:hAnsi="Times New Roman" w:cs="Times New Roman"/>
+          <w:sz w:val="24"/>
+          <w:szCs w:val="24"/>
+        </w:rPr>
+        <w:t xml:space="preserve"> we have the choice of starting stopping the poller. Finally, we see the list of all the users in the DB. We can enable and disable a user to block them from using the MCF services.</w:t>
+      </w:r>
+      <w:r>
+        <w:rPr>
+          <w:rFonts w:ascii="Times New Roman" w:hAnsi="Times New Roman" w:cs="Times New Roman"/>
+          <w:sz w:val="24"/>
+          <w:szCs w:val="24"/>
+        </w:rPr>
+        <w:t xml:space="preserve"> A high level view of these </w:t>
+      </w:r>
+      <w:r>
+        <w:rPr>
+          <w:rFonts w:ascii="Times New Roman" w:hAnsi="Times New Roman" w:cs="Times New Roman"/>
+          <w:sz w:val="24"/>
+          <w:szCs w:val="24"/>
+        </w:rPr>
+        <w:t>Servlets</w:t>
+      </w:r>
+      <w:r>
+        <w:rPr>
+          <w:rFonts w:ascii="Times New Roman" w:hAnsi="Times New Roman" w:cs="Times New Roman"/>
+          <w:sz w:val="24"/>
+          <w:szCs w:val="24"/>
+        </w:rPr>
+        <w:t xml:space="preserve"> is shown below.</w:t>
       </w:r>
     </w:p>
     <w:p>
@@ -1811,17 +1939,6 @@
           <w:szCs w:val="24"/>
         </w:rPr>
       </w:pPr>
-    </w:p>
-    <w:p>
-      <w:pPr>
-        <w:ind w:firstLine="720"/>
-        <w:jc w:val="both"/>
-        <w:rPr>
-          <w:rFonts w:ascii="Times New Roman" w:hAnsi="Times New Roman" w:cs="Times New Roman"/>
-          <w:sz w:val="24"/>
-          <w:szCs w:val="24"/>
-        </w:rPr>
-      </w:pPr>
       <w:r>
         <w:rPr>
           <w:rFonts w:ascii="Times New Roman" w:hAnsi="Times New Roman" w:cs="Times New Roman"/>
@@ -1830,26 +1947,26 @@
           <w:szCs w:val="24"/>
         </w:rPr>
         <w:drawing>
-          <wp:anchor distT="0" distB="0" distL="114300" distR="114300" simplePos="0" relativeHeight="251668480" behindDoc="0" locked="0" layoutInCell="1" allowOverlap="1">
+          <wp:anchor distT="0" distB="0" distL="114300" distR="114300" simplePos="0" relativeHeight="251672576" behindDoc="0" locked="0" layoutInCell="1" allowOverlap="1">
             <wp:simplePos x="0" y="0"/>
             <wp:positionH relativeFrom="column">
-              <wp:posOffset>304800</wp:posOffset>
+              <wp:posOffset>-266700</wp:posOffset>
             </wp:positionH>
             <wp:positionV relativeFrom="paragraph">
-              <wp:posOffset>2540</wp:posOffset>
+              <wp:posOffset>332105</wp:posOffset>
             </wp:positionV>
-            <wp:extent cx="5419725" cy="4619625"/>
-            <wp:effectExtent l="19050" t="0" r="9525" b="0"/>
+            <wp:extent cx="6610350" cy="4238625"/>
+            <wp:effectExtent l="19050" t="0" r="0" b="0"/>
             <wp:wrapThrough wrapText="bothSides">
               <wp:wrapPolygon edited="0">
-                <wp:start x="-76" y="0"/>
-                <wp:lineTo x="-76" y="21555"/>
-                <wp:lineTo x="21638" y="21555"/>
-                <wp:lineTo x="21638" y="0"/>
-                <wp:lineTo x="-76" y="0"/>
+                <wp:start x="-62" y="0"/>
+                <wp:lineTo x="-62" y="21551"/>
+                <wp:lineTo x="21600" y="21551"/>
+                <wp:lineTo x="21600" y="0"/>
+                <wp:lineTo x="-62" y="0"/>
               </wp:wrapPolygon>
             </wp:wrapThrough>
-            <wp:docPr id="17" name="Picture 13"/>
+            <wp:docPr id="8" name="Picture 5"/>
             <wp:cNvGraphicFramePr>
               <a:graphicFrameLocks xmlns:a="http://schemas.openxmlformats.org/drawingml/2006/main" noChangeAspect="1"/>
             </wp:cNvGraphicFramePr>
@@ -1857,7 +1974,7 @@
               <a:graphicData uri="http://schemas.openxmlformats.org/drawingml/2006/picture">
                 <pic:pic xmlns:pic="http://schemas.openxmlformats.org/drawingml/2006/picture">
                   <pic:nvPicPr>
-                    <pic:cNvPr id="0" name="Picture 13"/>
+                    <pic:cNvPr id="0" name="Picture 5"/>
                     <pic:cNvPicPr>
                       <a:picLocks noChangeAspect="1" noChangeArrowheads="1"/>
                     </pic:cNvPicPr>
@@ -1872,7 +1989,7 @@
                   <pic:spPr bwMode="auto">
                     <a:xfrm>
                       <a:off x="0" y="0"/>
-                      <a:ext cx="5419725" cy="4619625"/>
+                      <a:ext cx="6610350" cy="4238625"/>
                     </a:xfrm>
                     <a:prstGeom prst="rect">
                       <a:avLst/>
@@ -1927,23 +2044,20 @@
     </w:p>
     <w:p>
       <w:pPr>
+        <w:ind w:firstLine="720"/>
+        <w:jc w:val="both"/>
+        <w:rPr>
+          <w:rFonts w:ascii="Times New Roman" w:hAnsi="Times New Roman" w:cs="Times New Roman"/>
+          <w:sz w:val="24"/>
+          <w:szCs w:val="24"/>
+        </w:rPr>
+      </w:pPr>
+    </w:p>
+    <w:p>
+      <w:pPr>
         <w:pStyle w:val="Heading3"/>
       </w:pPr>
     </w:p>
-    <w:p/>
-    <w:p/>
-    <w:p/>
-    <w:p/>
-    <w:p/>
-    <w:p/>
-    <w:p/>
-    <w:p/>
-    <w:p/>
-    <w:p/>
-    <w:p/>
-    <w:p/>
-    <w:p/>
-    <w:p/>
     <w:p/>
     <w:p/>
     <w:p>
@@ -2380,6 +2494,7 @@
     <w:p/>
     <w:p>
       <w:pPr>
+        <w:jc w:val="both"/>
         <w:rPr>
           <w:rFonts w:ascii="Times New Roman" w:hAnsi="Times New Roman" w:cs="Times New Roman"/>
           <w:sz w:val="24"/>
@@ -2393,7 +2508,174 @@
           <w:szCs w:val="24"/>
         </w:rPr>
         <w:tab/>
-        <w:t>Fill it…………………..</w:t>
+      </w:r>
+      <w:r>
+        <w:rPr>
+          <w:rFonts w:ascii="Times New Roman" w:hAnsi="Times New Roman" w:cs="Times New Roman"/>
+          <w:sz w:val="24"/>
+          <w:szCs w:val="24"/>
+        </w:rPr>
+        <w:t xml:space="preserve">Regarding </w:t>
+      </w:r>
+      <w:r>
+        <w:rPr>
+          <w:rFonts w:ascii="Times New Roman" w:hAnsi="Times New Roman" w:cs="Times New Roman"/>
+          <w:sz w:val="24"/>
+          <w:szCs w:val="24"/>
+        </w:rPr>
+        <w:t>t</w:t>
+      </w:r>
+      <w:r>
+        <w:rPr>
+          <w:rFonts w:ascii="Times New Roman" w:hAnsi="Times New Roman" w:cs="Times New Roman"/>
+          <w:sz w:val="24"/>
+          <w:szCs w:val="24"/>
+        </w:rPr>
+        <w:t>he demo, the TA was quite satisfied with our system</w:t>
+      </w:r>
+      <w:r>
+        <w:rPr>
+          <w:rFonts w:ascii="Times New Roman" w:hAnsi="Times New Roman" w:cs="Times New Roman"/>
+          <w:sz w:val="24"/>
+          <w:szCs w:val="24"/>
+        </w:rPr>
+        <w:t>,</w:t>
+      </w:r>
+      <w:r>
+        <w:rPr>
+          <w:rFonts w:ascii="Times New Roman" w:hAnsi="Times New Roman" w:cs="Times New Roman"/>
+          <w:sz w:val="24"/>
+          <w:szCs w:val="24"/>
+        </w:rPr>
+        <w:t xml:space="preserve"> since it </w:t>
+      </w:r>
+      <w:r>
+        <w:rPr>
+          <w:rFonts w:ascii="Times New Roman" w:hAnsi="Times New Roman" w:cs="Times New Roman"/>
+          <w:sz w:val="24"/>
+          <w:szCs w:val="24"/>
+        </w:rPr>
+        <w:t xml:space="preserve">all </w:t>
+      </w:r>
+      <w:r>
+        <w:rPr>
+          <w:rFonts w:ascii="Times New Roman" w:hAnsi="Times New Roman" w:cs="Times New Roman"/>
+          <w:sz w:val="24"/>
+          <w:szCs w:val="24"/>
+        </w:rPr>
+        <w:t>the requirements. However, there were two concerns. First, the TA was confused about the way of refusing a bill. This is because we modified</w:t>
+      </w:r>
+      <w:r>
+        <w:rPr>
+          <w:rFonts w:ascii="Times New Roman" w:hAnsi="Times New Roman" w:cs="Times New Roman"/>
+          <w:sz w:val="24"/>
+          <w:szCs w:val="24"/>
+        </w:rPr>
+        <w:t xml:space="preserve"> the requirements in the</w:t>
+      </w:r>
+      <w:r>
+        <w:rPr>
+          <w:rFonts w:ascii="Times New Roman" w:hAnsi="Times New Roman" w:cs="Times New Roman"/>
+          <w:sz w:val="24"/>
+          <w:szCs w:val="24"/>
+        </w:rPr>
+        <w:t xml:space="preserve"> second progress</w:t>
+      </w:r>
+      <w:r>
+        <w:rPr>
+          <w:rFonts w:ascii="Times New Roman" w:hAnsi="Times New Roman" w:cs="Times New Roman"/>
+          <w:sz w:val="24"/>
+          <w:szCs w:val="24"/>
+        </w:rPr>
+        <w:t xml:space="preserve"> report</w:t>
+      </w:r>
+      <w:r>
+        <w:rPr>
+          <w:rFonts w:ascii="Times New Roman" w:hAnsi="Times New Roman" w:cs="Times New Roman"/>
+          <w:sz w:val="24"/>
+          <w:szCs w:val="24"/>
+        </w:rPr>
+        <w:t>, now if a bill is not accepted after a day (24hrs), then the bill cannot be accepted and marked as a</w:t>
+      </w:r>
+      <w:r>
+        <w:rPr>
+          <w:rFonts w:ascii="Times New Roman" w:hAnsi="Times New Roman" w:cs="Times New Roman"/>
+          <w:sz w:val="24"/>
+          <w:szCs w:val="24"/>
+        </w:rPr>
+        <w:t xml:space="preserve"> dead bill. Second, the TA mentioned that</w:t>
+      </w:r>
+      <w:r>
+        <w:rPr>
+          <w:rFonts w:ascii="Times New Roman" w:hAnsi="Times New Roman" w:cs="Times New Roman"/>
+          <w:sz w:val="24"/>
+          <w:szCs w:val="24"/>
+        </w:rPr>
+        <w:t xml:space="preserve"> it would be better for our system to generate different reply-to addresses for different bills. The way it works now is the user has to reply several 'y' to robot@mycheapfriend.com </w:t>
+      </w:r>
+      <w:r>
+        <w:rPr>
+          <w:rFonts w:ascii="Times New Roman" w:hAnsi="Times New Roman" w:cs="Times New Roman"/>
+          <w:sz w:val="24"/>
+          <w:szCs w:val="24"/>
+        </w:rPr>
+        <w:t>one for each bill</w:t>
+      </w:r>
+      <w:r>
+        <w:rPr>
+          <w:rFonts w:ascii="Times New Roman" w:hAnsi="Times New Roman" w:cs="Times New Roman"/>
+          <w:sz w:val="24"/>
+          <w:szCs w:val="24"/>
+        </w:rPr>
+        <w:t>, and it requires him to remember how many</w:t>
+      </w:r>
+      <w:r>
+        <w:rPr>
+          <w:rFonts w:ascii="Times New Roman" w:hAnsi="Times New Roman" w:cs="Times New Roman"/>
+          <w:sz w:val="24"/>
+          <w:szCs w:val="24"/>
+        </w:rPr>
+        <w:t xml:space="preserve"> and the order of</w:t>
+      </w:r>
+      <w:r>
+        <w:rPr>
+          <w:rFonts w:ascii="Times New Roman" w:hAnsi="Times New Roman" w:cs="Times New Roman"/>
+          <w:sz w:val="24"/>
+          <w:szCs w:val="24"/>
+        </w:rPr>
+        <w:t xml:space="preserve"> bills </w:t>
+      </w:r>
+      <w:r>
+        <w:rPr>
+          <w:rFonts w:ascii="Times New Roman" w:hAnsi="Times New Roman" w:cs="Times New Roman"/>
+          <w:sz w:val="24"/>
+          <w:szCs w:val="24"/>
+        </w:rPr>
+        <w:t xml:space="preserve">that </w:t>
+      </w:r>
+      <w:r>
+        <w:rPr>
+          <w:rFonts w:ascii="Times New Roman" w:hAnsi="Times New Roman" w:cs="Times New Roman"/>
+          <w:sz w:val="24"/>
+          <w:szCs w:val="24"/>
+        </w:rPr>
+        <w:t xml:space="preserve">are waiting for acceptance. We found this advice very helpful and </w:t>
+      </w:r>
+      <w:r>
+        <w:rPr>
+          <w:rFonts w:ascii="Times New Roman" w:hAnsi="Times New Roman" w:cs="Times New Roman"/>
+          <w:sz w:val="24"/>
+          <w:szCs w:val="24"/>
+        </w:rPr>
+        <w:t>are planning</w:t>
+      </w:r>
+      <w:r>
+        <w:rPr>
+          <w:rFonts w:ascii="Times New Roman" w:hAnsi="Times New Roman" w:cs="Times New Roman"/>
+          <w:sz w:val="24"/>
+          <w:szCs w:val="24"/>
+        </w:rPr>
+        <w:t xml:space="preserve"> to update the system in the second iteration.</w:t>
       </w:r>
     </w:p>
     <w:p>
@@ -2486,7 +2768,7 @@
             <w:rPr>
               <w:noProof/>
             </w:rPr>
-            <w:t>1</w:t>
+            <w:t>9</w:t>
           </w:r>
         </w:fldSimple>
       </w:p>
@@ -5781,7 +6063,7 @@
 </file>
 
 <file path=customXml/itemProps1.xml><?xml version="1.0" encoding="utf-8"?>
-<ds:datastoreItem xmlns:ds="http://schemas.openxmlformats.org/officeDocument/2006/customXml" ds:itemID="{ABD7161A-A899-475E-8451-74E4F5C0F9A5}">
+<ds:datastoreItem xmlns:ds="http://schemas.openxmlformats.org/officeDocument/2006/customXml" ds:itemID="{B077E1D7-CD89-4548-9EA8-91F33E0FBF06}">
   <ds:schemaRefs>
     <ds:schemaRef ds:uri="http://schemas.openxmlformats.org/officeDocument/2006/bibliography"/>
   </ds:schemaRefs>

</xml_diff>

<commit_message>
error removed in report.
</commit_message>
<xml_diff>
--- a/1st iteration/cheapskates-firstreport.docx
+++ b/1st iteration/cheapskates-firstreport.docx
@@ -2548,6 +2548,14 @@
           <w:szCs w:val="24"/>
         </w:rPr>
         <w:t xml:space="preserve"> since it </w:t>
+      </w:r>
+      <w:r>
+        <w:rPr>
+          <w:rFonts w:ascii="Times New Roman" w:hAnsi="Times New Roman" w:cs="Times New Roman"/>
+          <w:sz w:val="24"/>
+          <w:szCs w:val="24"/>
+        </w:rPr>
+        <w:t xml:space="preserve">met </w:t>
       </w:r>
       <w:r>
         <w:rPr>
@@ -6063,7 +6071,7 @@
 </file>
 
 <file path=customXml/itemProps1.xml><?xml version="1.0" encoding="utf-8"?>
-<ds:datastoreItem xmlns:ds="http://schemas.openxmlformats.org/officeDocument/2006/customXml" ds:itemID="{B077E1D7-CD89-4548-9EA8-91F33E0FBF06}">
+<ds:datastoreItem xmlns:ds="http://schemas.openxmlformats.org/officeDocument/2006/customXml" ds:itemID="{D495A3A2-072F-4065-B84F-4BB50821F209}">
   <ds:schemaRefs>
     <ds:schemaRef ds:uri="http://schemas.openxmlformats.org/officeDocument/2006/bibliography"/>
   </ds:schemaRefs>

</xml_diff>